<commit_message>
second version of requirements
</commit_message>
<xml_diff>
--- a/requirements.docx
+++ b/requirements.docx
@@ -9,14 +9,12 @@
       <w:r>
         <w:t>Вимоги до програми "</w:t>
       </w:r>
-      <w:proofErr w:type="spellStart"/>
       <w:r>
         <w:rPr>
           <w:lang w:val="en-CA"/>
         </w:rPr>
         <w:t>MoniSy</w:t>
       </w:r>
-      <w:proofErr w:type="spellEnd"/>
       <w:r>
         <w:t>"</w:t>
       </w:r>
@@ -48,14 +46,12 @@
         </w:rPr>
         <w:t xml:space="preserve"> </w:t>
       </w:r>
-      <w:proofErr w:type="spellStart"/>
       <w:r>
         <w:rPr>
           <w:lang w:val="en-CA"/>
         </w:rPr>
         <w:t>MoniSy</w:t>
       </w:r>
-      <w:proofErr w:type="spellEnd"/>
       <w:r>
         <w:t xml:space="preserve"> </w:t>
       </w:r>
@@ -148,33 +144,17 @@
         </w:rPr>
         <w:t xml:space="preserve"> </w:t>
       </w:r>
-      <w:proofErr w:type="spellStart"/>
       <w:r>
         <w:rPr>
           <w:lang w:val="en-CA"/>
         </w:rPr>
         <w:t>MoniSy</w:t>
       </w:r>
-      <w:proofErr w:type="spellEnd"/>
       <w:r>
         <w:t xml:space="preserve"> </w:t>
       </w:r>
       <w:r>
-        <w:t>" буде поставлятися у вигляді виконуваного файлу (.</w:t>
-      </w:r>
-      <w:proofErr w:type="spellStart"/>
-      <w:r>
-        <w:t>exe</w:t>
-      </w:r>
-      <w:proofErr w:type="spellEnd"/>
-      <w:r>
-        <w:t>), який можна буде завантажити та встановити на комп'ютер з операційною системою Windows</w:t>
-      </w:r>
-      <w:r>
-        <w:t xml:space="preserve">, або його портативну версію. </w:t>
-      </w:r>
-      <w:r>
-        <w:t>Крім того, можливе поширення через інтернет-магазини або пряме завантаження з веб-сайту розробника.</w:t>
+        <w:t>" буде поставлятися у вигляді виконуваного файлу (.exe), який можна буде завантажити та встановити на комп'ютер з операційною системою Windows, або його портативну версію. Крім того, можливе поширення через інтернет-магазини або пряме завантаження з веб-сайту розробника.</w:t>
       </w:r>
     </w:p>
     <w:p>
@@ -197,9 +177,16 @@
       </w:r>
     </w:p>
     <w:p>
-      <w:r>
-        <w:t xml:space="preserve">1. </w:t>
-      </w:r>
+      <w:pPr>
+        <w:numPr>
+          <w:ilvl w:val="0"/>
+          <w:numId w:val="1"/>
+        </w:numPr>
+        <w:tabs>
+          <w:tab w:val="clear" w:pos="360"/>
+          <w:tab w:val="num" w:pos="720"/>
+        </w:tabs>
+      </w:pPr>
       <w:r>
         <w:rPr>
           <w:b/>
@@ -209,17 +196,96 @@
       </w:r>
     </w:p>
     <w:p>
-      <w:r>
-        <w:t xml:space="preserve">   - Збір та відображення інформації про використання процесора в реальному часі.</w:t>
-      </w:r>
-    </w:p>
-    <w:p>
-      <w:r>
-        <w:t xml:space="preserve">2. </w:t>
-      </w:r>
-      <w:r>
-        <w:t xml:space="preserve"> </w:t>
-      </w:r>
+      <w:pPr>
+        <w:numPr>
+          <w:ilvl w:val="1"/>
+          <w:numId w:val="1"/>
+        </w:numPr>
+      </w:pPr>
+      <w:r>
+        <w:t>Система має забезпечувати збір та відображення інформації про використання процесора в реальному часі для ефективного контролю над ресурсами.</w:t>
+      </w:r>
+    </w:p>
+    <w:p>
+      <w:pPr>
+        <w:numPr>
+          <w:ilvl w:val="1"/>
+          <w:numId w:val="1"/>
+        </w:numPr>
+      </w:pPr>
+      <w:r>
+        <w:t>Збирати стан завантаження кожного з ядер процесора в реальному часі.</w:t>
+      </w:r>
+    </w:p>
+    <w:p>
+      <w:pPr>
+        <w:numPr>
+          <w:ilvl w:val="1"/>
+          <w:numId w:val="1"/>
+        </w:numPr>
+      </w:pPr>
+      <w:r>
+        <w:t>Відображати стан завантаження кожного з ядер процесора з мінімальною затримкою.</w:t>
+      </w:r>
+    </w:p>
+    <w:p>
+      <w:pPr>
+        <w:numPr>
+          <w:ilvl w:val="1"/>
+          <w:numId w:val="1"/>
+        </w:numPr>
+      </w:pPr>
+      <w:r>
+        <w:t>Надати можливість перегляду інформації про завантаження окремого ядра процесора.</w:t>
+      </w:r>
+    </w:p>
+    <w:p>
+      <w:pPr>
+        <w:numPr>
+          <w:ilvl w:val="1"/>
+          <w:numId w:val="1"/>
+        </w:numPr>
+      </w:pPr>
+      <w:r>
+        <w:t>Забезпечити можливість перегляду середнього завантаження всіх ядер процесора.</w:t>
+      </w:r>
+    </w:p>
+    <w:p>
+      <w:pPr>
+        <w:numPr>
+          <w:ilvl w:val="1"/>
+          <w:numId w:val="1"/>
+        </w:numPr>
+      </w:pPr>
+      <w:r>
+        <w:t>Відображення стану має бути у формі графіку</w:t>
+      </w:r>
+      <w:r>
+        <w:t>.</w:t>
+      </w:r>
+    </w:p>
+    <w:p>
+      <w:pPr>
+        <w:numPr>
+          <w:ilvl w:val="1"/>
+          <w:numId w:val="1"/>
+        </w:numPr>
+      </w:pPr>
+      <w:r>
+        <w:t>Забезпечити можливість отримання детальної інформації по завантаженню процесора за допомогою миші.</w:t>
+      </w:r>
+    </w:p>
+    <w:p>
+      <w:pPr>
+        <w:numPr>
+          <w:ilvl w:val="0"/>
+          <w:numId w:val="1"/>
+        </w:numPr>
+        <w:tabs>
+          <w:tab w:val="clear" w:pos="360"/>
+          <w:tab w:val="num" w:pos="720"/>
+        </w:tabs>
+      </w:pPr>
       <w:r>
         <w:rPr>
           <w:b/>
@@ -227,22 +293,73 @@
         </w:rPr>
         <w:t>Відслідковування використання пам'яті:</w:t>
       </w:r>
-      <w:r>
-        <w:t xml:space="preserve"> </w:t>
-      </w:r>
-    </w:p>
-    <w:p>
-      <w:r>
-        <w:t xml:space="preserve">   - Показ статистики про використання оперативної та віртуальної пам'яті.</w:t>
-      </w:r>
-    </w:p>
-    <w:p>
-      <w:r>
-        <w:t xml:space="preserve">3. </w:t>
-      </w:r>
-      <w:r>
-        <w:t xml:space="preserve"> </w:t>
-      </w:r>
+    </w:p>
+    <w:p>
+      <w:pPr>
+        <w:numPr>
+          <w:ilvl w:val="1"/>
+          <w:numId w:val="1"/>
+        </w:numPr>
+      </w:pPr>
+      <w:r>
+        <w:t>Система має показувати статистику використання оперативної та віртуальної пам'яті для контролю над ресурсами.</w:t>
+      </w:r>
+    </w:p>
+    <w:p>
+      <w:pPr>
+        <w:numPr>
+          <w:ilvl w:val="1"/>
+          <w:numId w:val="1"/>
+        </w:numPr>
+      </w:pPr>
+      <w:r>
+        <w:t>Відображення використання оперативної та віртуальної пам'яті в реальному часі.</w:t>
+      </w:r>
+    </w:p>
+    <w:p>
+      <w:pPr>
+        <w:numPr>
+          <w:ilvl w:val="1"/>
+          <w:numId w:val="1"/>
+        </w:numPr>
+      </w:pPr>
+      <w:r>
+        <w:t>Перегляд загального обсягу використаної та доступної пам'яті.</w:t>
+      </w:r>
+    </w:p>
+    <w:p>
+      <w:pPr>
+        <w:numPr>
+          <w:ilvl w:val="1"/>
+          <w:numId w:val="1"/>
+        </w:numPr>
+      </w:pPr>
+      <w:r>
+        <w:t>Моніторинг розподілу пам'яті між процесами та задачами.</w:t>
+      </w:r>
+    </w:p>
+    <w:p>
+      <w:pPr>
+        <w:numPr>
+          <w:ilvl w:val="1"/>
+          <w:numId w:val="1"/>
+        </w:numPr>
+      </w:pPr>
+      <w:r>
+        <w:t>Надання сповіщень у випадку перевищення певних порогових значень використання пам'яті.</w:t>
+      </w:r>
+    </w:p>
+    <w:p>
+      <w:pPr>
+        <w:numPr>
+          <w:ilvl w:val="0"/>
+          <w:numId w:val="1"/>
+        </w:numPr>
+        <w:tabs>
+          <w:tab w:val="clear" w:pos="360"/>
+          <w:tab w:val="num" w:pos="720"/>
+        </w:tabs>
+      </w:pPr>
       <w:r>
         <w:rPr>
           <w:b/>
@@ -250,22 +367,51 @@
         </w:rPr>
         <w:t>Моніторинг дискового простору:</w:t>
       </w:r>
-      <w:r>
-        <w:t xml:space="preserve"> </w:t>
-      </w:r>
-    </w:p>
-    <w:p>
-      <w:r>
-        <w:t xml:space="preserve">   - Відображення інформації про залишковий дисковий простір на різних дисках.</w:t>
-      </w:r>
-    </w:p>
-    <w:p>
-      <w:r>
-        <w:t xml:space="preserve">4. </w:t>
-      </w:r>
-      <w:r>
-        <w:t xml:space="preserve"> </w:t>
-      </w:r>
+    </w:p>
+    <w:p>
+      <w:pPr>
+        <w:numPr>
+          <w:ilvl w:val="1"/>
+          <w:numId w:val="1"/>
+        </w:numPr>
+      </w:pPr>
+      <w:r>
+        <w:t>Система має відображати інформацію про залишковий дисковий простір на різних дисках для управління місцем на диску.</w:t>
+      </w:r>
+    </w:p>
+    <w:p>
+      <w:pPr>
+        <w:numPr>
+          <w:ilvl w:val="1"/>
+          <w:numId w:val="1"/>
+        </w:numPr>
+      </w:pPr>
+      <w:r>
+        <w:t>Відображення вільного та загального обсягу дискового простору для кожного диска.</w:t>
+      </w:r>
+    </w:p>
+    <w:p>
+      <w:pPr>
+        <w:numPr>
+          <w:ilvl w:val="1"/>
+          <w:numId w:val="1"/>
+        </w:numPr>
+      </w:pPr>
+      <w:r>
+        <w:t>Надання сповіщень у випадку недостатнього вільного дискового простору.</w:t>
+      </w:r>
+    </w:p>
+    <w:p>
+      <w:pPr>
+        <w:numPr>
+          <w:ilvl w:val="0"/>
+          <w:numId w:val="1"/>
+        </w:numPr>
+        <w:tabs>
+          <w:tab w:val="clear" w:pos="360"/>
+          <w:tab w:val="num" w:pos="720"/>
+        </w:tabs>
+      </w:pPr>
       <w:r>
         <w:rPr>
           <w:b/>
@@ -273,45 +419,125 @@
         </w:rPr>
         <w:t>Моніторинг мережевого трафіку:</w:t>
       </w:r>
-      <w:r>
-        <w:t xml:space="preserve"> </w:t>
-      </w:r>
-    </w:p>
-    <w:p>
-      <w:r>
-        <w:t xml:space="preserve">   - Відслідковування швидкості передачі та отримання даних через мережу.</w:t>
-      </w:r>
-    </w:p>
-    <w:p>
-      <w:r>
-        <w:t xml:space="preserve">5. </w:t>
-      </w:r>
-      <w:r>
-        <w:t xml:space="preserve"> </w:t>
-      </w:r>
+    </w:p>
+    <w:p>
+      <w:pPr>
+        <w:numPr>
+          <w:ilvl w:val="1"/>
+          <w:numId w:val="1"/>
+        </w:numPr>
+      </w:pPr>
+      <w:r>
+        <w:t>Система має відстежувати швидкість передачі та отримання даних через мережу для контролю над мережевими ресурсами.</w:t>
+      </w:r>
+    </w:p>
+    <w:p>
+      <w:pPr>
+        <w:numPr>
+          <w:ilvl w:val="1"/>
+          <w:numId w:val="1"/>
+        </w:numPr>
+      </w:pPr>
+      <w:r>
+        <w:t>Відображення швидкості передачі та отримання даних у реальному часі.</w:t>
+      </w:r>
+    </w:p>
+    <w:p>
+      <w:pPr>
+        <w:numPr>
+          <w:ilvl w:val="1"/>
+          <w:numId w:val="1"/>
+        </w:numPr>
+      </w:pPr>
+      <w:r>
+        <w:t>Моніторинг використання мережевого трафіку за окремими програмами або процесами.</w:t>
+      </w:r>
+    </w:p>
+    <w:p>
+      <w:pPr>
+        <w:ind w:left="720"/>
+      </w:pPr>
+    </w:p>
+    <w:p>
+      <w:pPr>
+        <w:ind w:left="720"/>
+      </w:pPr>
+    </w:p>
+    <w:p>
+      <w:pPr>
+        <w:numPr>
+          <w:ilvl w:val="0"/>
+          <w:numId w:val="1"/>
+        </w:numPr>
+        <w:tabs>
+          <w:tab w:val="clear" w:pos="360"/>
+          <w:tab w:val="num" w:pos="720"/>
+        </w:tabs>
+      </w:pPr>
       <w:r>
         <w:rPr>
           <w:b/>
           <w:bCs/>
         </w:rPr>
+        <w:lastRenderedPageBreak/>
         <w:t>Перевірка стану системи в реальному часі:</w:t>
       </w:r>
-      <w:r>
-        <w:t xml:space="preserve"> </w:t>
-      </w:r>
-    </w:p>
-    <w:p>
-      <w:r>
-        <w:t xml:space="preserve">   - Аналіз поточних процесів та служб з відображенням їхньої активності.</w:t>
-      </w:r>
-    </w:p>
-    <w:p>
-      <w:r>
-        <w:t xml:space="preserve">6. </w:t>
-      </w:r>
-      <w:r>
-        <w:t xml:space="preserve"> </w:t>
-      </w:r>
+    </w:p>
+    <w:p>
+      <w:pPr>
+        <w:numPr>
+          <w:ilvl w:val="1"/>
+          <w:numId w:val="1"/>
+        </w:numPr>
+      </w:pPr>
+      <w:r>
+        <w:t>Система має аналізувати поточні процеси та служби з відображенням їхньої активності для виявлення проблем.</w:t>
+      </w:r>
+    </w:p>
+    <w:p>
+      <w:pPr>
+        <w:numPr>
+          <w:ilvl w:val="1"/>
+          <w:numId w:val="1"/>
+        </w:numPr>
+      </w:pPr>
+      <w:r>
+        <w:t>Відображення списку поточних процесів та служб з їхньою активністю.</w:t>
+      </w:r>
+    </w:p>
+    <w:p>
+      <w:pPr>
+        <w:numPr>
+          <w:ilvl w:val="1"/>
+          <w:numId w:val="1"/>
+        </w:numPr>
+      </w:pPr>
+      <w:r>
+        <w:t>Моніторинг використання системних ресурсів (процесор, пам'ять, диск) кожним процесом.</w:t>
+      </w:r>
+    </w:p>
+    <w:p>
+      <w:pPr>
+        <w:numPr>
+          <w:ilvl w:val="1"/>
+          <w:numId w:val="1"/>
+        </w:numPr>
+      </w:pPr>
+      <w:r>
+        <w:t>Надання сповіщень у випадку аномальної активності або проблемних станів процесів.</w:t>
+      </w:r>
+    </w:p>
+    <w:p>
+      <w:pPr>
+        <w:numPr>
+          <w:ilvl w:val="0"/>
+          <w:numId w:val="1"/>
+        </w:numPr>
+        <w:tabs>
+          <w:tab w:val="clear" w:pos="360"/>
+          <w:tab w:val="num" w:pos="720"/>
+        </w:tabs>
+      </w:pPr>
       <w:r>
         <w:rPr>
           <w:b/>
@@ -319,22 +545,62 @@
         </w:rPr>
         <w:t>Системні події та журнали:</w:t>
       </w:r>
-      <w:r>
-        <w:t xml:space="preserve"> </w:t>
-      </w:r>
-    </w:p>
-    <w:p>
-      <w:r>
-        <w:t xml:space="preserve">   - Відображення системних подій та журналів для виявлення можливих проблем.</w:t>
-      </w:r>
-    </w:p>
-    <w:p>
-      <w:r>
-        <w:t xml:space="preserve">7. </w:t>
-      </w:r>
-      <w:r>
-        <w:t xml:space="preserve"> </w:t>
-      </w:r>
+    </w:p>
+    <w:p>
+      <w:pPr>
+        <w:numPr>
+          <w:ilvl w:val="1"/>
+          <w:numId w:val="1"/>
+        </w:numPr>
+      </w:pPr>
+      <w:r>
+        <w:t>Система має відображати системні події та журнали для виявлення можливих проблем.</w:t>
+      </w:r>
+    </w:p>
+    <w:p>
+      <w:pPr>
+        <w:numPr>
+          <w:ilvl w:val="1"/>
+          <w:numId w:val="1"/>
+        </w:numPr>
+      </w:pPr>
+      <w:r>
+        <w:t>Відображення системних подій та журналів у зручній для аналізу формі.</w:t>
+      </w:r>
+    </w:p>
+    <w:p>
+      <w:pPr>
+        <w:numPr>
+          <w:ilvl w:val="1"/>
+          <w:numId w:val="1"/>
+        </w:numPr>
+      </w:pPr>
+      <w:r>
+        <w:t>Фільтрація подій за типом (попередження, помилки, інформація).</w:t>
+      </w:r>
+    </w:p>
+    <w:p>
+      <w:pPr>
+        <w:numPr>
+          <w:ilvl w:val="1"/>
+          <w:numId w:val="1"/>
+        </w:numPr>
+      </w:pPr>
+      <w:r>
+        <w:t>Надання сповіщень у випадку виявлення критичних помилок або аномалій.</w:t>
+      </w:r>
+    </w:p>
+    <w:p>
+      <w:pPr>
+        <w:numPr>
+          <w:ilvl w:val="0"/>
+          <w:numId w:val="1"/>
+        </w:numPr>
+        <w:tabs>
+          <w:tab w:val="clear" w:pos="360"/>
+          <w:tab w:val="num" w:pos="720"/>
+        </w:tabs>
+      </w:pPr>
       <w:r>
         <w:rPr>
           <w:b/>
@@ -342,26 +608,69 @@
         </w:rPr>
         <w:t>Моніторинг температури та вентиляції:</w:t>
       </w:r>
-      <w:r>
+    </w:p>
+    <w:p>
+      <w:pPr>
+        <w:numPr>
+          <w:ilvl w:val="1"/>
+          <w:numId w:val="1"/>
+        </w:numPr>
+      </w:pPr>
+      <w:r>
+        <w:t>Система має зчитувати температуру компонентів та швидкість обертання вентиляторів для контролю над температурним режимом.</w:t>
+      </w:r>
+    </w:p>
+    <w:p>
+      <w:pPr>
+        <w:numPr>
+          <w:ilvl w:val="1"/>
+          <w:numId w:val="1"/>
+        </w:numPr>
+      </w:pPr>
+      <w:r>
+        <w:t>Відображення температури процесора, відеокарти та інших компонентів системи.</w:t>
+      </w:r>
+    </w:p>
+    <w:p>
+      <w:pPr>
+        <w:numPr>
+          <w:ilvl w:val="1"/>
+          <w:numId w:val="1"/>
+        </w:numPr>
+      </w:pPr>
+      <w:r>
+        <w:t>Монітори</w:t>
+      </w:r>
+      <w:r>
+        <w:t>нг швидкості обертання вентиляторів для кожного компонента.</w:t>
+      </w:r>
+    </w:p>
+    <w:p>
+      <w:pPr>
+        <w:numPr>
+          <w:ilvl w:val="1"/>
+          <w:numId w:val="1"/>
+        </w:numPr>
+      </w:pPr>
+      <w:r>
+        <w:t xml:space="preserve"> Надання сповіщень у випадку підвищення температури до критичного рівня або недостатньої швидкості обертання вентиляторів.</w:t>
+      </w:r>
+    </w:p>
+    <w:p>
+      <w:pPr>
+        <w:numPr>
+          <w:ilvl w:val="0"/>
+          <w:numId w:val="1"/>
+        </w:numPr>
+        <w:tabs>
+          <w:tab w:val="clear" w:pos="360"/>
+          <w:tab w:val="num" w:pos="720"/>
+        </w:tabs>
         <w:rPr>
           <w:b/>
           <w:bCs/>
         </w:rPr>
-        <w:t xml:space="preserve"> </w:t>
-      </w:r>
-    </w:p>
-    <w:p>
-      <w:r>
-        <w:t xml:space="preserve">   - Зчитування та відображення температури компонентів та швидкості обертання вентиляторів.</w:t>
-      </w:r>
-    </w:p>
-    <w:p>
-      <w:r>
-        <w:t xml:space="preserve">8. </w:t>
-      </w:r>
-      <w:r>
-        <w:t xml:space="preserve"> </w:t>
-      </w:r>
+      </w:pPr>
       <w:r>
         <w:rPr>
           <w:b/>
@@ -369,22 +678,55 @@
         </w:rPr>
         <w:t>Системні інформаційні дані:</w:t>
       </w:r>
-      <w:r>
-        <w:t xml:space="preserve"> </w:t>
-      </w:r>
-    </w:p>
-    <w:p>
-      <w:r>
-        <w:t xml:space="preserve">   - Виведення основної інформації про систему.</w:t>
-      </w:r>
-    </w:p>
-    <w:p>
-      <w:r>
-        <w:t xml:space="preserve">9. </w:t>
-      </w:r>
-      <w:r>
-        <w:t xml:space="preserve"> </w:t>
-      </w:r>
+    </w:p>
+    <w:p>
+      <w:pPr>
+        <w:numPr>
+          <w:ilvl w:val="1"/>
+          <w:numId w:val="1"/>
+        </w:numPr>
+      </w:pPr>
+      <w:r>
+        <w:t>Система має виводити основну інформацію про систему для забезпечення зручного аналізу.</w:t>
+      </w:r>
+    </w:p>
+    <w:p>
+      <w:pPr>
+        <w:numPr>
+          <w:ilvl w:val="1"/>
+          <w:numId w:val="1"/>
+        </w:numPr>
+      </w:pPr>
+      <w:r>
+        <w:t>Відображення інформації про операційну систему, версію ядра, тип процесора, обсяг оперативної та віртуальної пам'яті.</w:t>
+      </w:r>
+    </w:p>
+    <w:p>
+      <w:pPr>
+        <w:numPr>
+          <w:ilvl w:val="1"/>
+          <w:numId w:val="1"/>
+        </w:numPr>
+      </w:pPr>
+      <w:r>
+        <w:t>Показ інформації про встановлені пристрої, драйвери та мережеві параметри.</w:t>
+      </w:r>
+    </w:p>
+    <w:p>
+      <w:pPr>
+        <w:numPr>
+          <w:ilvl w:val="0"/>
+          <w:numId w:val="1"/>
+        </w:numPr>
+        <w:tabs>
+          <w:tab w:val="clear" w:pos="360"/>
+          <w:tab w:val="num" w:pos="720"/>
+        </w:tabs>
+        <w:rPr>
+          <w:b/>
+          <w:bCs/>
+        </w:rPr>
+      </w:pPr>
       <w:r>
         <w:rPr>
           <w:b/>
@@ -392,22 +734,55 @@
         </w:rPr>
         <w:t>Налаштування сповіщень:</w:t>
       </w:r>
-      <w:r>
-        <w:t xml:space="preserve"> </w:t>
-      </w:r>
-    </w:p>
-    <w:p>
-      <w:r>
-        <w:t xml:space="preserve">   - Можливість встановлення порогових значень для різних параметрів та отримання сповіщень при їх перевищенні.</w:t>
-      </w:r>
-    </w:p>
-    <w:p>
-      <w:r>
-        <w:t xml:space="preserve">10. </w:t>
-      </w:r>
-      <w:r>
-        <w:t xml:space="preserve"> </w:t>
-      </w:r>
+    </w:p>
+    <w:p>
+      <w:pPr>
+        <w:numPr>
+          <w:ilvl w:val="1"/>
+          <w:numId w:val="1"/>
+        </w:numPr>
+      </w:pPr>
+      <w:r>
+        <w:t>Система має можливість встановлення порогових значень для різних параметрів та отримання сповіщень при їх перевищенні для оперативного реагування на проблеми.</w:t>
+      </w:r>
+    </w:p>
+    <w:p>
+      <w:pPr>
+        <w:numPr>
+          <w:ilvl w:val="1"/>
+          <w:numId w:val="1"/>
+        </w:numPr>
+      </w:pPr>
+      <w:r>
+        <w:t>Налаштування порогових значень для використання CPU, пам'яті, дискового простору, мережевого трафіку, температури та інших параметрів.</w:t>
+      </w:r>
+    </w:p>
+    <w:p>
+      <w:pPr>
+        <w:numPr>
+          <w:ilvl w:val="1"/>
+          <w:numId w:val="1"/>
+        </w:numPr>
+      </w:pPr>
+      <w:r>
+        <w:t xml:space="preserve">Надання сповіщень у випадку перевищення встановлених порогів через повідомлення у системі </w:t>
+      </w:r>
+    </w:p>
+    <w:p>
+      <w:pPr>
+        <w:numPr>
+          <w:ilvl w:val="0"/>
+          <w:numId w:val="1"/>
+        </w:numPr>
+        <w:tabs>
+          <w:tab w:val="clear" w:pos="360"/>
+          <w:tab w:val="num" w:pos="720"/>
+        </w:tabs>
+        <w:rPr>
+          <w:b/>
+          <w:bCs/>
+        </w:rPr>
+      </w:pPr>
       <w:r>
         <w:rPr>
           <w:b/>
@@ -415,9 +790,57 @@
         </w:rPr>
         <w:t>Ефективність роботи:</w:t>
       </w:r>
-      <w:r>
-        <w:t xml:space="preserve"> </w:t>
-      </w:r>
+    </w:p>
+    <w:p>
+      <w:pPr>
+        <w:numPr>
+          <w:ilvl w:val="1"/>
+          <w:numId w:val="1"/>
+        </w:numPr>
+      </w:pPr>
+      <w:r>
+        <w:t>Система має забезпечувати збір та аналіз відомостей щодо завантаження системи для виявлення можливих проблем або неефективності використання ресурсів.</w:t>
+      </w:r>
+    </w:p>
+    <w:p>
+      <w:pPr>
+        <w:numPr>
+          <w:ilvl w:val="1"/>
+          <w:numId w:val="1"/>
+        </w:numPr>
+      </w:pPr>
+      <w:r>
+        <w:lastRenderedPageBreak/>
+        <w:t>Збір інформації про завантаження CPU, використання пам'яті, дискового простору та мережевого трафіку.</w:t>
+      </w:r>
+    </w:p>
+    <w:p>
+      <w:pPr>
+        <w:numPr>
+          <w:ilvl w:val="1"/>
+          <w:numId w:val="1"/>
+        </w:numPr>
+      </w:pPr>
+      <w:r>
+        <w:t>Аналіз використання ресурсів для виявлення періодів найвищого навантаження та можливих проблем.</w:t>
+      </w:r>
+    </w:p>
+    <w:p>
+      <w:pPr>
+        <w:numPr>
+          <w:ilvl w:val="1"/>
+          <w:numId w:val="1"/>
+        </w:numPr>
+      </w:pPr>
+      <w:r>
+        <w:t>Надання рекомендацій щодо оптимізації використання ресурсів та підвищення ефективності роботи системи.</w:t>
+      </w:r>
+    </w:p>
+    <w:p/>
+    <w:p>
+      <w:pPr>
+        <w:ind w:left="708"/>
+      </w:pPr>
     </w:p>
     <w:p>
       <w:pPr>
@@ -425,15 +848,6 @@
           <w:lang w:val="en-CA"/>
         </w:rPr>
       </w:pPr>
-      <w:r>
-        <w:t xml:space="preserve">    - Збір та аналіз відомостей щодо завантаження системи для виявлення можливих проблем або неефективності використання ресурсів.</w:t>
-      </w:r>
-      <w:r>
-        <w:rPr>
-          <w:lang w:val="en-CA"/>
-        </w:rPr>
-        <w:br/>
-      </w:r>
     </w:p>
     <w:p>
       <w:pPr>
@@ -476,10 +890,7 @@
     </w:p>
     <w:p>
       <w:r>
-        <w:t>Програма підтримуватиме операційні системи Windows, починаючи з версії Windows 7 і вище</w:t>
-      </w:r>
-      <w:r>
-        <w:t xml:space="preserve"> для 32-х та 64-х бітних систем.</w:t>
+        <w:t>Програма підтримуватиме операційні системи Windows, починаючи з версії Windows 7 і вище для 32-х та 64-х бітних систем.</w:t>
       </w:r>
     </w:p>
     <w:sectPr>
@@ -490,6 +901,259 @@
     </w:sectPr>
   </w:body>
 </w:document>
+</file>
+
+<file path=word/numbering.xml><?xml version="1.0" encoding="utf-8"?>
+<w:numbering xmlns:wpc="http://schemas.microsoft.com/office/word/2010/wordprocessingCanvas" xmlns:cx="http://schemas.microsoft.com/office/drawing/2014/chartex" xmlns:cx1="http://schemas.microsoft.com/office/drawing/2015/9/8/chartex" xmlns:cx2="http://schemas.microsoft.com/office/drawing/2015/10/21/chartex" xmlns:cx3="http://schemas.microsoft.com/office/drawing/2016/5/9/chartex" xmlns:cx4="http://schemas.microsoft.com/office/drawing/2016/5/10/chartex" xmlns:cx5="http://schemas.microsoft.com/office/drawing/2016/5/11/chartex" xmlns:cx6="http://schemas.microsoft.com/office/drawing/2016/5/12/chartex" xmlns:cx7="http://schemas.microsoft.com/office/drawing/2016/5/13/chartex" xmlns:cx8="http://schemas.microsoft.com/office/drawing/2016/5/14/chartex" xmlns:mc="http://schemas.openxmlformats.org/markup-compatibility/2006" xmlns:aink="http://schemas.microsoft.com/office/drawing/2016/ink" xmlns:am3d="http://schemas.microsoft.com/office/drawing/2017/model3d" xmlns:o="urn:schemas-microsoft-com:office:office" xmlns:oel="http://schemas.microsoft.com/office/2019/extlst" xmlns:r="http://schemas.openxmlformats.org/officeDocument/2006/relationships" xmlns:m="http://schemas.openxmlformats.org/officeDocument/2006/math" xmlns:v="urn:schemas-microsoft-com:vml" xmlns:wp14="http://schemas.microsoft.com/office/word/2010/wordprocessingDrawing" xmlns:wp="http://schemas.openxmlformats.org/drawingml/2006/wordprocessingDrawing" xmlns:w10="urn:schemas-microsoft-com:office:word" xmlns:w="http://schemas.openxmlformats.org/wordprocessingml/2006/main" xmlns:w14="http://schemas.microsoft.com/office/word/2010/wordml" xmlns:w15="http://schemas.microsoft.com/office/word/2012/wordml" xmlns:w16cex="http://schemas.microsoft.com/office/word/2018/wordml/cex" xmlns:w16cid="http://schemas.microsoft.com/office/word/2016/wordml/cid" xmlns:w16="http://schemas.microsoft.com/office/word/2018/wordml" xmlns:w16du="http://schemas.microsoft.com/office/word/2023/wordml/word16du" xmlns:w16sdtdh="http://schemas.microsoft.com/office/word/2020/wordml/sdtdatahash" xmlns:w16se="http://schemas.microsoft.com/office/word/2015/wordml/symex" xmlns:wpg="http://schemas.microsoft.com/office/word/2010/wordprocessingGroup" xmlns:wpi="http://schemas.microsoft.com/office/word/2010/wordprocessingInk" xmlns:wne="http://schemas.microsoft.com/office/word/2006/wordml" xmlns:wps="http://schemas.microsoft.com/office/word/2010/wordprocessingShape" mc:Ignorable="w14 w15 w16se w16cid w16 w16cex w16sdtdh w16du wp14">
+  <w:abstractNum w:abstractNumId="0" w15:restartNumberingAfterBreak="0">
+    <w:nsid w:val="248C5401"/>
+    <w:multiLevelType w:val="multilevel"/>
+    <w:tmpl w:val="DD162624"/>
+    <w:lvl w:ilvl="0">
+      <w:start w:val="1"/>
+      <w:numFmt w:val="decimal"/>
+      <w:lvlText w:val="%1."/>
+      <w:lvlJc w:val="left"/>
+      <w:pPr>
+        <w:tabs>
+          <w:tab w:val="num" w:pos="360"/>
+        </w:tabs>
+        <w:ind w:left="360" w:hanging="360"/>
+      </w:pPr>
+    </w:lvl>
+    <w:lvl w:ilvl="1">
+      <w:start w:val="1"/>
+      <w:numFmt w:val="bullet"/>
+      <w:lvlText w:val=""/>
+      <w:lvlJc w:val="left"/>
+      <w:pPr>
+        <w:tabs>
+          <w:tab w:val="num" w:pos="1440"/>
+        </w:tabs>
+        <w:ind w:left="1440" w:hanging="360"/>
+      </w:pPr>
+      <w:rPr>
+        <w:rFonts w:ascii="Symbol" w:hAnsi="Symbol" w:hint="default"/>
+        <w:sz w:val="20"/>
+      </w:rPr>
+    </w:lvl>
+    <w:lvl w:ilvl="2">
+      <w:start w:val="1"/>
+      <w:numFmt w:val="bullet"/>
+      <w:lvlText w:val=""/>
+      <w:lvlJc w:val="left"/>
+      <w:pPr>
+        <w:tabs>
+          <w:tab w:val="num" w:pos="2160"/>
+        </w:tabs>
+        <w:ind w:left="2160" w:hanging="360"/>
+      </w:pPr>
+      <w:rPr>
+        <w:rFonts w:ascii="Symbol" w:hAnsi="Symbol" w:hint="default"/>
+        <w:sz w:val="20"/>
+      </w:rPr>
+    </w:lvl>
+    <w:lvl w:ilvl="3" w:tentative="1">
+      <w:start w:val="1"/>
+      <w:numFmt w:val="decimal"/>
+      <w:lvlText w:val="%4."/>
+      <w:lvlJc w:val="left"/>
+      <w:pPr>
+        <w:tabs>
+          <w:tab w:val="num" w:pos="2880"/>
+        </w:tabs>
+        <w:ind w:left="2880" w:hanging="360"/>
+      </w:pPr>
+    </w:lvl>
+    <w:lvl w:ilvl="4" w:tentative="1">
+      <w:start w:val="1"/>
+      <w:numFmt w:val="decimal"/>
+      <w:lvlText w:val="%5."/>
+      <w:lvlJc w:val="left"/>
+      <w:pPr>
+        <w:tabs>
+          <w:tab w:val="num" w:pos="3600"/>
+        </w:tabs>
+        <w:ind w:left="3600" w:hanging="360"/>
+      </w:pPr>
+    </w:lvl>
+    <w:lvl w:ilvl="5" w:tentative="1">
+      <w:start w:val="1"/>
+      <w:numFmt w:val="decimal"/>
+      <w:lvlText w:val="%6."/>
+      <w:lvlJc w:val="left"/>
+      <w:pPr>
+        <w:tabs>
+          <w:tab w:val="num" w:pos="4320"/>
+        </w:tabs>
+        <w:ind w:left="4320" w:hanging="360"/>
+      </w:pPr>
+    </w:lvl>
+    <w:lvl w:ilvl="6" w:tentative="1">
+      <w:start w:val="1"/>
+      <w:numFmt w:val="decimal"/>
+      <w:lvlText w:val="%7."/>
+      <w:lvlJc w:val="left"/>
+      <w:pPr>
+        <w:tabs>
+          <w:tab w:val="num" w:pos="5040"/>
+        </w:tabs>
+        <w:ind w:left="5040" w:hanging="360"/>
+      </w:pPr>
+    </w:lvl>
+    <w:lvl w:ilvl="7" w:tentative="1">
+      <w:start w:val="1"/>
+      <w:numFmt w:val="decimal"/>
+      <w:lvlText w:val="%8."/>
+      <w:lvlJc w:val="left"/>
+      <w:pPr>
+        <w:tabs>
+          <w:tab w:val="num" w:pos="5760"/>
+        </w:tabs>
+        <w:ind w:left="5760" w:hanging="360"/>
+      </w:pPr>
+    </w:lvl>
+    <w:lvl w:ilvl="8" w:tentative="1">
+      <w:start w:val="1"/>
+      <w:numFmt w:val="decimal"/>
+      <w:lvlText w:val="%9."/>
+      <w:lvlJc w:val="left"/>
+      <w:pPr>
+        <w:tabs>
+          <w:tab w:val="num" w:pos="6480"/>
+        </w:tabs>
+        <w:ind w:left="6480" w:hanging="360"/>
+      </w:pPr>
+    </w:lvl>
+  </w:abstractNum>
+  <w:abstractNum w:abstractNumId="1" w15:restartNumberingAfterBreak="0">
+    <w:nsid w:val="5D584433"/>
+    <w:multiLevelType w:val="multilevel"/>
+    <w:tmpl w:val="2092E9CE"/>
+    <w:lvl w:ilvl="0">
+      <w:start w:val="8"/>
+      <w:numFmt w:val="decimal"/>
+      <w:lvlText w:val="%1."/>
+      <w:lvlJc w:val="left"/>
+      <w:pPr>
+        <w:tabs>
+          <w:tab w:val="num" w:pos="720"/>
+        </w:tabs>
+        <w:ind w:left="720" w:hanging="360"/>
+      </w:pPr>
+    </w:lvl>
+    <w:lvl w:ilvl="1">
+      <w:start w:val="1"/>
+      <w:numFmt w:val="bullet"/>
+      <w:lvlText w:val=""/>
+      <w:lvlJc w:val="left"/>
+      <w:pPr>
+        <w:tabs>
+          <w:tab w:val="num" w:pos="1440"/>
+        </w:tabs>
+        <w:ind w:left="1440" w:hanging="360"/>
+      </w:pPr>
+      <w:rPr>
+        <w:rFonts w:ascii="Symbol" w:hAnsi="Symbol" w:hint="default"/>
+        <w:sz w:val="20"/>
+      </w:rPr>
+    </w:lvl>
+    <w:lvl w:ilvl="2">
+      <w:start w:val="1"/>
+      <w:numFmt w:val="bullet"/>
+      <w:lvlText w:val=""/>
+      <w:lvlJc w:val="left"/>
+      <w:pPr>
+        <w:tabs>
+          <w:tab w:val="num" w:pos="2160"/>
+        </w:tabs>
+        <w:ind w:left="2160" w:hanging="360"/>
+      </w:pPr>
+      <w:rPr>
+        <w:rFonts w:ascii="Symbol" w:hAnsi="Symbol" w:hint="default"/>
+        <w:sz w:val="20"/>
+      </w:rPr>
+    </w:lvl>
+    <w:lvl w:ilvl="3" w:tentative="1">
+      <w:start w:val="1"/>
+      <w:numFmt w:val="decimal"/>
+      <w:lvlText w:val="%4."/>
+      <w:lvlJc w:val="left"/>
+      <w:pPr>
+        <w:tabs>
+          <w:tab w:val="num" w:pos="2880"/>
+        </w:tabs>
+        <w:ind w:left="2880" w:hanging="360"/>
+      </w:pPr>
+    </w:lvl>
+    <w:lvl w:ilvl="4" w:tentative="1">
+      <w:start w:val="1"/>
+      <w:numFmt w:val="decimal"/>
+      <w:lvlText w:val="%5."/>
+      <w:lvlJc w:val="left"/>
+      <w:pPr>
+        <w:tabs>
+          <w:tab w:val="num" w:pos="3600"/>
+        </w:tabs>
+        <w:ind w:left="3600" w:hanging="360"/>
+      </w:pPr>
+    </w:lvl>
+    <w:lvl w:ilvl="5" w:tentative="1">
+      <w:start w:val="1"/>
+      <w:numFmt w:val="decimal"/>
+      <w:lvlText w:val="%6."/>
+      <w:lvlJc w:val="left"/>
+      <w:pPr>
+        <w:tabs>
+          <w:tab w:val="num" w:pos="4320"/>
+        </w:tabs>
+        <w:ind w:left="4320" w:hanging="360"/>
+      </w:pPr>
+    </w:lvl>
+    <w:lvl w:ilvl="6" w:tentative="1">
+      <w:start w:val="1"/>
+      <w:numFmt w:val="decimal"/>
+      <w:lvlText w:val="%7."/>
+      <w:lvlJc w:val="left"/>
+      <w:pPr>
+        <w:tabs>
+          <w:tab w:val="num" w:pos="5040"/>
+        </w:tabs>
+        <w:ind w:left="5040" w:hanging="360"/>
+      </w:pPr>
+    </w:lvl>
+    <w:lvl w:ilvl="7" w:tentative="1">
+      <w:start w:val="1"/>
+      <w:numFmt w:val="decimal"/>
+      <w:lvlText w:val="%8."/>
+      <w:lvlJc w:val="left"/>
+      <w:pPr>
+        <w:tabs>
+          <w:tab w:val="num" w:pos="5760"/>
+        </w:tabs>
+        <w:ind w:left="5760" w:hanging="360"/>
+      </w:pPr>
+    </w:lvl>
+    <w:lvl w:ilvl="8" w:tentative="1">
+      <w:start w:val="1"/>
+      <w:numFmt w:val="decimal"/>
+      <w:lvlText w:val="%9."/>
+      <w:lvlJc w:val="left"/>
+      <w:pPr>
+        <w:tabs>
+          <w:tab w:val="num" w:pos="6480"/>
+        </w:tabs>
+        <w:ind w:left="6480" w:hanging="360"/>
+      </w:pPr>
+    </w:lvl>
+  </w:abstractNum>
+  <w:num w:numId="1" w16cid:durableId="1484001783">
+    <w:abstractNumId w:val="0"/>
+  </w:num>
+  <w:num w:numId="2" w16cid:durableId="624386882">
+    <w:abstractNumId w:val="1"/>
+  </w:num>
+</w:numbering>
 </file>
 
 <file path=word/styles.xml><?xml version="1.0" encoding="utf-8"?>
@@ -1095,7 +1759,6 @@
   <w:style w:type="character" w:default="1" w:styleId="a0">
     <w:name w:val="Default Paragraph Font"/>
     <w:uiPriority w:val="1"/>
-    <w:semiHidden/>
     <w:unhideWhenUsed/>
   </w:style>
   <w:style w:type="table" w:default="1" w:styleId="a1">
@@ -1407,6 +2070,36 @@
       <w:smallCaps/>
       <w:color w:val="0F4761" w:themeColor="accent1" w:themeShade="BF"/>
       <w:spacing w:val="5"/>
+    </w:rPr>
+  </w:style>
+  <w:style w:type="paragraph" w:styleId="ae">
+    <w:name w:val="Normal (Web)"/>
+    <w:basedOn w:val="a"/>
+    <w:uiPriority w:val="99"/>
+    <w:semiHidden/>
+    <w:unhideWhenUsed/>
+    <w:rsid w:val="00BE543E"/>
+    <w:pPr>
+      <w:spacing w:before="100" w:beforeAutospacing="1" w:after="100" w:afterAutospacing="1" w:line="240" w:lineRule="auto"/>
+    </w:pPr>
+    <w:rPr>
+      <w:rFonts w:ascii="Times New Roman" w:eastAsia="Times New Roman" w:hAnsi="Times New Roman" w:cs="Times New Roman"/>
+      <w:kern w:val="0"/>
+      <w:sz w:val="24"/>
+      <w:szCs w:val="24"/>
+      <w:lang w:eastAsia="uk-UA"/>
+      <w14:ligatures w14:val="none"/>
+    </w:rPr>
+  </w:style>
+  <w:style w:type="character" w:styleId="af">
+    <w:name w:val="Strong"/>
+    <w:basedOn w:val="a0"/>
+    <w:uiPriority w:val="22"/>
+    <w:qFormat/>
+    <w:rsid w:val="00BE543E"/>
+    <w:rPr>
+      <w:b/>
+      <w:bCs/>
     </w:rPr>
   </w:style>
 </w:styles>

</xml_diff>